<commit_message>
adding more system design questions
</commit_message>
<xml_diff>
--- a/ml-system-design/use-cases/files/ML System Design People You May Know.docx
+++ b/ml-system-design/use-cases/files/ML System Design People You May Know.docx
@@ -17,15 +17,7 @@
           <w:bCs/>
           <w:u w:val="single"/>
         </w:rPr>
-        <w:t xml:space="preserve">ML System Design </w:t>
-      </w:r>
-      <w:r>
-        <w:rPr>
-          <w:b/>
-          <w:bCs/>
-          <w:u w:val="single"/>
-        </w:rPr>
-        <w:t>People You May Know</w:t>
+        <w:t>ML System Design People You May Know</w:t>
       </w:r>
     </w:p>
     <w:p/>
@@ -215,22 +207,64 @@
     </w:p>
     <w:p>
       <w:pPr>
-        <w:rPr>
-          <w:b/>
-          <w:bCs/>
-        </w:rPr>
-      </w:pPr>
-      <w:r>
-        <w:rPr>
-          <w:b/>
-          <w:bCs/>
-        </w:rPr>
+        <w:pStyle w:val="ListParagraph"/>
+        <w:numPr>
+          <w:ilvl w:val="0"/>
+          <w:numId w:val="2"/>
+        </w:numPr>
+      </w:pPr>
+      <w:r>
+        <w:t>Requirements</w:t>
+      </w:r>
+      <w:r>
+        <w:t xml:space="preserve"> -</w:t>
+      </w:r>
+      <w:r>
+        <w:t xml:space="preserve"> Scalability: 1 B total users, on avg. 1000 connection per user</w:t>
+      </w:r>
+      <w:r>
+        <w:t>.</w:t>
+      </w:r>
+    </w:p>
+    <w:p>
+      <w:pPr>
+        <w:pStyle w:val="ListParagraph"/>
+        <w:numPr>
+          <w:ilvl w:val="0"/>
+          <w:numId w:val="2"/>
+        </w:numPr>
+      </w:pPr>
+      <w:r>
+        <w:t>Assumptions:</w:t>
+      </w:r>
+      <w:r>
+        <w:t xml:space="preserve"> </w:t>
+      </w:r>
+      <w:r>
+        <w:t>symmetric friendship</w:t>
+      </w:r>
+      <w:r>
+        <w:t>s.</w:t>
+      </w:r>
+    </w:p>
+    <w:p>
+      <w:pPr>
+        <w:rPr>
+          <w:b/>
+          <w:bCs/>
+        </w:rPr>
+      </w:pPr>
+      <w:r>
+        <w:rPr>
+          <w:b/>
+          <w:bCs/>
+        </w:rPr>
+        <w:lastRenderedPageBreak/>
         <w:t>3. Framing as an ML Problem</w:t>
       </w:r>
     </w:p>
     <w:p>
       <w:r>
-        <w:lastRenderedPageBreak/>
         <w:t xml:space="preserve">This can be framed as a </w:t>
       </w:r>
       <w:r>
@@ -246,7 +280,26 @@
     </w:p>
     <w:p>
       <w:r>
-        <w:t>This problem can be classified into two sub-categories:</w:t>
+        <w:t xml:space="preserve">I/O: I: </w:t>
+      </w:r>
+      <w:proofErr w:type="spellStart"/>
+      <w:r>
+        <w:t>user_id</w:t>
+      </w:r>
+      <w:proofErr w:type="spellEnd"/>
+      <w:r>
+        <w:t>, O: ranked list of recommended users sorted by the relevance to the user</w:t>
+      </w:r>
+    </w:p>
+    <w:p>
+      <w:r>
+        <w:t xml:space="preserve">This problem can be </w:t>
+      </w:r>
+      <w:r>
+        <w:t>solved via following</w:t>
+      </w:r>
+      <w:r>
+        <w:t>:</w:t>
       </w:r>
     </w:p>
     <w:p>
@@ -286,6 +339,33 @@
       </w:r>
     </w:p>
     <w:p>
+      <w:pPr>
+        <w:numPr>
+          <w:ilvl w:val="0"/>
+          <w:numId w:val="3"/>
+        </w:numPr>
+      </w:pPr>
+      <w:r>
+        <w:t>Ranking problem: pointwise LTR - binary classifier (</w:t>
+      </w:r>
+      <w:proofErr w:type="spellStart"/>
+      <w:r>
+        <w:t>user_i</w:t>
+      </w:r>
+      <w:proofErr w:type="spellEnd"/>
+      <w:r>
+        <w:t xml:space="preserve">, </w:t>
+      </w:r>
+      <w:proofErr w:type="spellStart"/>
+      <w:r>
+        <w:t>user_j</w:t>
+      </w:r>
+      <w:proofErr w:type="spellEnd"/>
+      <w:r>
+        <w:t>) -&gt; p(connection) cons: doesn't capture social connections</w:t>
+      </w:r>
+    </w:p>
+    <w:p>
       <w:r>
         <w:t xml:space="preserve">Additionally, we can use </w:t>
       </w:r>
@@ -497,11 +577,8 @@
         </w:numPr>
       </w:pPr>
       <w:r>
-        <w:rPr>
-          <w:b/>
-          <w:bCs/>
-        </w:rPr>
-        <w:t>User Similarity Features:</w:t>
+        <w:lastRenderedPageBreak/>
+        <w:t>User Features:</w:t>
       </w:r>
     </w:p>
     <w:p>
@@ -512,7 +589,7 @@
         </w:numPr>
       </w:pPr>
       <w:r>
-        <w:t>Cosine similarity of interests (e.g., based on skills, groups, job titles)</w:t>
+        <w:t>skills, groups, job titles</w:t>
       </w:r>
     </w:p>
     <w:p>
@@ -523,7 +600,7 @@
         </w:numPr>
       </w:pPr>
       <w:r>
-        <w:t>Graph-based features (e.g., shortest path between two users, number of mutual friends)</w:t>
+        <w:t>Demographics (Age, gender, location)</w:t>
       </w:r>
     </w:p>
     <w:p>
@@ -534,8 +611,59 @@
         </w:numPr>
       </w:pPr>
       <w:r>
-        <w:lastRenderedPageBreak/>
+        <w:t xml:space="preserve">Account/Network info: No of connections, followers, following, requests, </w:t>
+      </w:r>
+      <w:proofErr w:type="spellStart"/>
+      <w:r>
+        <w:t>etc</w:t>
+      </w:r>
+      <w:proofErr w:type="spellEnd"/>
+      <w:r>
+        <w:t>, account age</w:t>
+      </w:r>
+      <w:r>
+        <w:t>, which groups the user is in, interactions in those groups</w:t>
+      </w:r>
+    </w:p>
+    <w:p>
+      <w:pPr>
+        <w:numPr>
+          <w:ilvl w:val="1"/>
+          <w:numId w:val="5"/>
+        </w:numPr>
+      </w:pPr>
+      <w:r>
         <w:t>Historical interaction features (e.g., how often a user interacts with a group that the recommended user is part of)</w:t>
+      </w:r>
+    </w:p>
+    <w:p>
+      <w:pPr>
+        <w:numPr>
+          <w:ilvl w:val="1"/>
+          <w:numId w:val="5"/>
+        </w:numPr>
+      </w:pPr>
+      <w:r>
+        <w:t>Interaction history (No of likes, shares, comments)</w:t>
+      </w:r>
+    </w:p>
+    <w:p>
+      <w:pPr>
+        <w:numPr>
+          <w:ilvl w:val="1"/>
+          <w:numId w:val="5"/>
+        </w:numPr>
+      </w:pPr>
+      <w:r>
+        <w:t xml:space="preserve">Context (device, time of day, </w:t>
+      </w:r>
+      <w:proofErr w:type="spellStart"/>
+      <w:r>
+        <w:t>etc</w:t>
+      </w:r>
+      <w:proofErr w:type="spellEnd"/>
+      <w:r>
+        <w:t>)</w:t>
       </w:r>
     </w:p>
     <w:p>
@@ -546,11 +674,7 @@
         </w:numPr>
       </w:pPr>
       <w:r>
-        <w:rPr>
-          <w:b/>
-          <w:bCs/>
-        </w:rPr>
-        <w:t>Network Features:</w:t>
+        <w:t xml:space="preserve">User-user connections: </w:t>
       </w:r>
     </w:p>
     <w:p>
@@ -561,7 +685,15 @@
         </w:numPr>
       </w:pPr>
       <w:r>
-        <w:t>Degree centrality (how well-connected the user is within the network)</w:t>
+        <w:t xml:space="preserve">Connection: </w:t>
+      </w:r>
+      <w:proofErr w:type="gramStart"/>
+      <w:r>
+        <w:t>IDs(</w:t>
+      </w:r>
+      <w:proofErr w:type="gramEnd"/>
+      <w:r>
+        <w:t xml:space="preserve">user1, user2), connection type, timestamp, location </w:t>
       </w:r>
     </w:p>
     <w:p>
@@ -571,8 +703,21 @@
           <w:numId w:val="5"/>
         </w:numPr>
       </w:pPr>
-      <w:r>
-        <w:t>Closeness centrality (how easily the user can be reached through others in the network)</w:t>
+      <w:proofErr w:type="spellStart"/>
+      <w:r>
+        <w:t>edu</w:t>
+      </w:r>
+      <w:proofErr w:type="spellEnd"/>
+      <w:r>
+        <w:t xml:space="preserve"> and work affinity: major similarity, companies in common, industry similarity, </w:t>
+      </w:r>
+      <w:proofErr w:type="spellStart"/>
+      <w:r>
+        <w:t>etc</w:t>
+      </w:r>
+      <w:proofErr w:type="spellEnd"/>
+      <w:r>
+        <w:t xml:space="preserve"> </w:t>
       </w:r>
     </w:p>
     <w:p>
@@ -583,7 +728,7 @@
         </w:numPr>
       </w:pPr>
       <w:r>
-        <w:t>Betweenness centrality (influence of the user within the network)</w:t>
+        <w:t xml:space="preserve">social affinity: No. mutual connections (time discounted) </w:t>
       </w:r>
     </w:p>
     <w:p>
@@ -594,10 +739,30 @@
         </w:numPr>
       </w:pPr>
       <w:r>
-        <w:rPr>
-          <w:b/>
-          <w:bCs/>
-        </w:rPr>
+        <w:t xml:space="preserve">User-user interactions: </w:t>
+      </w:r>
+      <w:proofErr w:type="gramStart"/>
+      <w:r>
+        <w:t>IDs(</w:t>
+      </w:r>
+      <w:proofErr w:type="gramEnd"/>
+      <w:r>
+        <w:t xml:space="preserve">u user1, user2), interaction type, </w:t>
+      </w:r>
+      <w:proofErr w:type="spellStart"/>
+      <w:r>
+        <w:t>timestamp</w:t>
+      </w:r>
+      <w:proofErr w:type="spellEnd"/>
+    </w:p>
+    <w:p>
+      <w:pPr>
+        <w:numPr>
+          <w:ilvl w:val="0"/>
+          <w:numId w:val="5"/>
+        </w:numPr>
+      </w:pPr>
+      <w:r>
         <w:t>Negative Feedback Data:</w:t>
       </w:r>
     </w:p>
@@ -747,6 +912,7 @@
         </w:numPr>
       </w:pPr>
       <w:r>
+        <w:lastRenderedPageBreak/>
         <w:t>Doesn't utilize detailed user features beyond connections.</w:t>
       </w:r>
     </w:p>
@@ -766,166 +932,94 @@
       </w:r>
     </w:p>
     <w:p>
-      <w:pPr>
-        <w:rPr>
-          <w:b/>
-          <w:bCs/>
-        </w:rPr>
-      </w:pPr>
-      <w:r>
-        <w:rPr>
-          <w:b/>
-          <w:bCs/>
-        </w:rPr>
-        <w:t>Basic model architecture for PYMK</w:t>
-      </w:r>
-    </w:p>
-    <w:p>
-      <w:pPr>
-        <w:rPr>
-          <w:b/>
-          <w:bCs/>
-        </w:rPr>
-      </w:pPr>
-      <w:r>
-        <w:rPr>
-          <w:b/>
-          <w:bCs/>
-        </w:rPr>
+      <w:r>
         <w:t>Similar to other </w:t>
       </w:r>
       <w:hyperlink r:id="rId5" w:tgtFrame="_blank" w:history="1">
         <w:r>
           <w:rPr>
             <w:rStyle w:val="Hyperlink"/>
-            <w:b/>
-            <w:bCs/>
           </w:rPr>
           <w:t>ranking models</w:t>
         </w:r>
       </w:hyperlink>
       <w:r>
-        <w:rPr>
-          <w:b/>
-          <w:bCs/>
-        </w:rPr>
         <w:t xml:space="preserve">, a good idea for a PYMK algorithm is a 2-stage modeling approach, consisting of candidate selection (first stage) and candidate ranking (second stage). The first stage filters down the entire user population to a more manageable number of candidates (e.g. from 1 </w:t>
       </w:r>
+      <w:r>
+        <w:t>billion</w:t>
+      </w:r>
+      <w:r>
+        <w:t xml:space="preserve"> to 1 </w:t>
+      </w:r>
       <w:proofErr w:type="gramStart"/>
       <w:r>
-        <w:rPr>
-          <w:b/>
-          <w:bCs/>
-        </w:rPr>
-        <w:t>Billion</w:t>
+        <w:t>Thousand</w:t>
       </w:r>
       <w:proofErr w:type="gramEnd"/>
       <w:r>
-        <w:rPr>
-          <w:b/>
-          <w:bCs/>
-        </w:rPr>
-        <w:t xml:space="preserve"> to 1 Thousand), and the second stage ranks these candidates by connection probability, i.e. how likely it is that the two users are going to connect. The highest-ranked candidates are then displayed to the user, with one button for ‘connect’ and one button for ‘ignore’.</w:t>
-      </w:r>
-    </w:p>
-    <w:p>
-      <w:pPr>
-        <w:rPr>
-          <w:b/>
-          <w:bCs/>
-        </w:rPr>
-      </w:pPr>
-      <w:r>
-        <w:rPr>
-          <w:b/>
-          <w:bCs/>
-        </w:rPr>
-        <w:lastRenderedPageBreak/>
-        <w:t>Let’s zoom into these two stages next.</w:t>
-      </w:r>
-    </w:p>
-    <w:p>
-      <w:pPr>
-        <w:rPr>
-          <w:b/>
-          <w:bCs/>
-        </w:rPr>
-      </w:pPr>
-      <w:r>
-        <w:rPr>
-          <w:b/>
-          <w:bCs/>
-        </w:rPr>
-        <w:t xml:space="preserve">Candidate selection. Perhaps the </w:t>
+        <w:t>), and the second stage ranks these candidates by connection probability, i.e. how likely it is that the two users are going to connect. The highest-ranked candidates are then displayed to the user, with one button for ‘connect’ and one button for ‘ignore’.</w:t>
+      </w:r>
+    </w:p>
+    <w:p>
+      <w:pPr>
+        <w:pStyle w:val="ListParagraph"/>
+        <w:numPr>
+          <w:ilvl w:val="0"/>
+          <w:numId w:val="18"/>
+        </w:numPr>
+      </w:pPr>
+      <w:r>
+        <w:rPr>
+          <w:b/>
+          <w:bCs/>
+        </w:rPr>
+        <w:t>Candidate selection</w:t>
+      </w:r>
+      <w:r>
+        <w:t>:</w:t>
+      </w:r>
+      <w:r>
+        <w:t xml:space="preserve"> Perhaps the </w:t>
+      </w:r>
+      <w:r>
+        <w:t>simplest</w:t>
+      </w:r>
+      <w:r>
+        <w:t xml:space="preserve"> </w:t>
       </w:r>
       <w:proofErr w:type="gramStart"/>
       <w:r>
-        <w:rPr>
-          <w:b/>
-          <w:bCs/>
-        </w:rPr>
-        <w:t>most simple</w:t>
+        <w:t>and also</w:t>
       </w:r>
       <w:proofErr w:type="gramEnd"/>
       <w:r>
-        <w:rPr>
-          <w:b/>
-          <w:bCs/>
-        </w:rPr>
-        <w:t xml:space="preserve"> and also most intuitive heuristic for candidate selection is ‘friends-of-friends’ (FOF): consider all second-degree connections as possible PYMK candidates. It turns out that this heuristic is in fact extremely powerful: a 2010 public slide deck from </w:t>
+        <w:t xml:space="preserve"> most intuitive heuristic for candidate selection is ‘friends-of-friends’ (FOF): consider all second-degree connections as possible PYMK candidates. It turns out that this heuristic is in fact extremely powerful: a 2010 public slide deck from </w:t>
       </w:r>
       <w:hyperlink r:id="rId6" w:tgtFrame="_blank" w:history="1">
         <w:r>
           <w:rPr>
             <w:rStyle w:val="Hyperlink"/>
-            <w:b/>
-            <w:bCs/>
           </w:rPr>
           <w:t>Facebook</w:t>
         </w:r>
       </w:hyperlink>
       <w:r>
-        <w:rPr>
-          <w:b/>
-          <w:bCs/>
-        </w:rPr>
         <w:t> explains that 92% of all new connections are from one of the (on average) 17K FOFs of a user. In other words, FOF candidate selection cuts down the PYMK candidate pool by 6 orders of magnitude (assuming the entire user population is in the Billions), while still retaining 92% recall. </w:t>
       </w:r>
       <w:hyperlink r:id="rId7" w:tgtFrame="_blank" w:history="1">
         <w:r>
           <w:rPr>
             <w:rStyle w:val="Hyperlink"/>
-            <w:b/>
-            <w:bCs/>
           </w:rPr>
           <w:t>LinkedIn</w:t>
         </w:r>
       </w:hyperlink>
       <w:r>
-        <w:rPr>
-          <w:b/>
-          <w:bCs/>
-        </w:rPr>
         <w:t> uses FOF candidate selection as well, and they combine it with additional heuristics such as selecting all connections of co-workers as well.</w:t>
       </w:r>
     </w:p>
     <w:p>
-      <w:pPr>
-        <w:rPr>
-          <w:b/>
-          <w:bCs/>
-        </w:rPr>
-      </w:pPr>
-    </w:p>
-    <w:p>
-      <w:pPr>
-        <w:rPr>
-          <w:b/>
-          <w:bCs/>
-        </w:rPr>
-      </w:pPr>
-    </w:p>
-    <w:p>
       <w:r>
         <w:rPr>
           <w:b/>
@@ -946,41 +1040,21 @@
       <w:r>
         <w:t>:</w:t>
       </w:r>
-    </w:p>
-    <w:p>
-      <w:pPr>
+      <w:r>
+        <w:t xml:space="preserve"> </w:t>
+      </w:r>
+      <w:r>
+        <w:t>These models are excellent for recommendation tasks involving structured data, where the relationships between entities (users, connections, etc.) are important.</w:t>
+      </w:r>
+    </w:p>
+    <w:p>
+      <w:pPr>
+        <w:pStyle w:val="ListParagraph"/>
         <w:numPr>
           <w:ilvl w:val="0"/>
-          <w:numId w:val="9"/>
-        </w:numPr>
-      </w:pPr>
-      <w:r>
-        <w:t>These models are excellent for recommendation tasks involving structured data, where the relationships between entities (users, connections, etc.) are important.</w:t>
-      </w:r>
-    </w:p>
-    <w:p>
-      <w:pPr>
-        <w:numPr>
-          <w:ilvl w:val="0"/>
-          <w:numId w:val="9"/>
-        </w:numPr>
-      </w:pPr>
-      <w:r>
-        <w:t xml:space="preserve">A </w:t>
-      </w:r>
-      <w:r>
-        <w:rPr>
-          <w:b/>
-          <w:bCs/>
-        </w:rPr>
-        <w:t>Graph-based model</w:t>
-      </w:r>
-      <w:r>
-        <w:t xml:space="preserve"> will allow us to capture complex dependencies between users and their interactions more effectively. It can incorporate user features, network structure, and relational features.</w:t>
-      </w:r>
-    </w:p>
-    <w:p/>
-    <w:p>
+          <w:numId w:val="18"/>
+        </w:numPr>
+      </w:pPr>
       <w:r>
         <w:rPr>
           <w:b/>
@@ -1061,6 +1135,7 @@
         </w:numPr>
       </w:pPr>
       <w:r>
+        <w:lastRenderedPageBreak/>
         <w:t>the existence of any common interests, groups, skills, or hobbies,</w:t>
       </w:r>
     </w:p>
@@ -1072,7 +1147,6 @@
         </w:numPr>
       </w:pPr>
       <w:r>
-        <w:lastRenderedPageBreak/>
         <w:t>whether the two users have a common job title,</w:t>
       </w:r>
     </w:p>
@@ -1122,51 +1196,6 @@
     </w:p>
     <w:p/>
     <w:p>
-      <w:r>
-        <w:rPr>
-          <w:b/>
-          <w:bCs/>
-        </w:rPr>
-        <w:t>Other Possible Models:</w:t>
-      </w:r>
-    </w:p>
-    <w:p>
-      <w:pPr>
-        <w:numPr>
-          <w:ilvl w:val="0"/>
-          <w:numId w:val="10"/>
-        </w:numPr>
-      </w:pPr>
-      <w:r>
-        <w:rPr>
-          <w:b/>
-          <w:bCs/>
-        </w:rPr>
-        <w:t>Deep Learning Models:</w:t>
-      </w:r>
-      <w:r>
-        <w:t xml:space="preserve"> Incorporating embeddings from both content (e.g., job title, skills) and collaborative data (e.g., past interactions).</w:t>
-      </w:r>
-    </w:p>
-    <w:p>
-      <w:pPr>
-        <w:numPr>
-          <w:ilvl w:val="0"/>
-          <w:numId w:val="10"/>
-        </w:numPr>
-      </w:pPr>
-      <w:r>
-        <w:rPr>
-          <w:b/>
-          <w:bCs/>
-        </w:rPr>
-        <w:t>Factorization Machines:</w:t>
-      </w:r>
-      <w:r>
-        <w:t xml:space="preserve"> For learning high-dimensional interactions between features in the sparse user-item matrix.</w:t>
-      </w:r>
-    </w:p>
-    <w:p>
       <w:pPr>
         <w:rPr>
           <w:b/>
@@ -1367,11 +1396,59 @@
           <w:b/>
           <w:bCs/>
         </w:rPr>
+        <w:t>Dwell Time:</w:t>
+      </w:r>
+      <w:r>
+        <w:t xml:space="preserve"> Measures the time spent on profile pages of recommended users.</w:t>
+      </w:r>
+    </w:p>
+    <w:p>
+      <w:pPr>
+        <w:numPr>
+          <w:ilvl w:val="0"/>
+          <w:numId w:val="12"/>
+        </w:numPr>
+      </w:pPr>
+      <w:proofErr w:type="gramStart"/>
+      <w:r>
+        <w:t>  Connection</w:t>
+      </w:r>
+      <w:proofErr w:type="gramEnd"/>
+      <w:r>
+        <w:t xml:space="preserve"> Add Rate: Ratio of user clicks on PYMK suggestions to total PYMK shown. </w:t>
+      </w:r>
+    </w:p>
+    <w:p>
+      <w:pPr>
+        <w:numPr>
+          <w:ilvl w:val="0"/>
+          <w:numId w:val="12"/>
+        </w:numPr>
+      </w:pPr>
+      <w:proofErr w:type="gramStart"/>
+      <w:r>
         <w:lastRenderedPageBreak/>
-        <w:t>Dwell Time:</w:t>
-      </w:r>
-      <w:r>
-        <w:t xml:space="preserve"> Measures the time spent on profile pages of recommended users.</w:t>
+        <w:t>  Successful</w:t>
+      </w:r>
+      <w:proofErr w:type="gramEnd"/>
+      <w:r>
+        <w:t xml:space="preserve"> Session Rate: Time spent browsing PYMK suggestions to find connections. </w:t>
+      </w:r>
+    </w:p>
+    <w:p>
+      <w:pPr>
+        <w:numPr>
+          <w:ilvl w:val="0"/>
+          <w:numId w:val="12"/>
+        </w:numPr>
+      </w:pPr>
+      <w:proofErr w:type="gramStart"/>
+      <w:r>
+        <w:t>  Counter</w:t>
+      </w:r>
+      <w:proofErr w:type="gramEnd"/>
+      <w:r>
+        <w:t xml:space="preserve"> Metrics: Track negative user feedback on PYMK suggestions (e.g., hiding profiles, reporting inappropriate content).</w:t>
       </w:r>
     </w:p>
     <w:p>
@@ -3444,37 +3521,31 @@
   <w:abstractNum w:abstractNumId="12" w15:restartNumberingAfterBreak="0">
     <w:nsid w:val="60FD07E5"/>
     <w:multiLevelType w:val="multilevel"/>
-    <w:tmpl w:val="3F24A268"/>
+    <w:tmpl w:val="4E1E2AD2"/>
     <w:lvl w:ilvl="0">
       <w:start w:val="1"/>
-      <w:numFmt w:val="bullet"/>
-      <w:lvlText w:val=""/>
-      <w:lvlJc w:val="left"/>
-      <w:pPr>
-        <w:tabs>
-          <w:tab w:val="num" w:pos="720"/>
-        </w:tabs>
+      <w:numFmt w:val="decimal"/>
+      <w:lvlText w:val="%1."/>
+      <w:lvlJc w:val="left"/>
+      <w:pPr>
         <w:ind w:left="720" w:hanging="360"/>
       </w:pPr>
       <w:rPr>
-        <w:rFonts w:ascii="Symbol" w:hAnsi="Symbol" w:hint="default"/>
-        <w:sz w:val="20"/>
-      </w:rPr>
-    </w:lvl>
-    <w:lvl w:ilvl="1" w:tentative="1">
-      <w:start w:val="1"/>
-      <w:numFmt w:val="bullet"/>
-      <w:lvlText w:val="o"/>
-      <w:lvlJc w:val="left"/>
-      <w:pPr>
-        <w:tabs>
-          <w:tab w:val="num" w:pos="1440"/>
-        </w:tabs>
+        <w:rFonts w:hint="default"/>
+        <w:sz w:val="20"/>
+      </w:rPr>
+    </w:lvl>
+    <w:lvl w:ilvl="1">
+      <w:start w:val="1"/>
+      <w:numFmt w:val="decimal"/>
+      <w:lvlText w:val="%2."/>
+      <w:lvlJc w:val="left"/>
+      <w:pPr>
         <w:ind w:left="1440" w:hanging="360"/>
       </w:pPr>
       <w:rPr>
-        <w:rFonts w:ascii="Courier New" w:hAnsi="Courier New" w:hint="default"/>
-        <w:sz w:val="20"/>
+        <w:rFonts w:hint="default"/>
+        <w:b/>
       </w:rPr>
     </w:lvl>
     <w:lvl w:ilvl="2" w:tentative="1">
@@ -3909,6 +3980,298 @@
       </w:rPr>
     </w:lvl>
     <w:lvl w:ilvl="1" w:tentative="1">
+      <w:start w:val="1"/>
+      <w:numFmt w:val="bullet"/>
+      <w:lvlText w:val="o"/>
+      <w:lvlJc w:val="left"/>
+      <w:pPr>
+        <w:tabs>
+          <w:tab w:val="num" w:pos="1440"/>
+        </w:tabs>
+        <w:ind w:left="1440" w:hanging="360"/>
+      </w:pPr>
+      <w:rPr>
+        <w:rFonts w:ascii="Courier New" w:hAnsi="Courier New" w:hint="default"/>
+        <w:sz w:val="20"/>
+      </w:rPr>
+    </w:lvl>
+    <w:lvl w:ilvl="2" w:tentative="1">
+      <w:start w:val="1"/>
+      <w:numFmt w:val="bullet"/>
+      <w:lvlText w:val=""/>
+      <w:lvlJc w:val="left"/>
+      <w:pPr>
+        <w:tabs>
+          <w:tab w:val="num" w:pos="2160"/>
+        </w:tabs>
+        <w:ind w:left="2160" w:hanging="360"/>
+      </w:pPr>
+      <w:rPr>
+        <w:rFonts w:ascii="Wingdings" w:hAnsi="Wingdings" w:hint="default"/>
+        <w:sz w:val="20"/>
+      </w:rPr>
+    </w:lvl>
+    <w:lvl w:ilvl="3" w:tentative="1">
+      <w:start w:val="1"/>
+      <w:numFmt w:val="bullet"/>
+      <w:lvlText w:val=""/>
+      <w:lvlJc w:val="left"/>
+      <w:pPr>
+        <w:tabs>
+          <w:tab w:val="num" w:pos="2880"/>
+        </w:tabs>
+        <w:ind w:left="2880" w:hanging="360"/>
+      </w:pPr>
+      <w:rPr>
+        <w:rFonts w:ascii="Wingdings" w:hAnsi="Wingdings" w:hint="default"/>
+        <w:sz w:val="20"/>
+      </w:rPr>
+    </w:lvl>
+    <w:lvl w:ilvl="4" w:tentative="1">
+      <w:start w:val="1"/>
+      <w:numFmt w:val="bullet"/>
+      <w:lvlText w:val=""/>
+      <w:lvlJc w:val="left"/>
+      <w:pPr>
+        <w:tabs>
+          <w:tab w:val="num" w:pos="3600"/>
+        </w:tabs>
+        <w:ind w:left="3600" w:hanging="360"/>
+      </w:pPr>
+      <w:rPr>
+        <w:rFonts w:ascii="Wingdings" w:hAnsi="Wingdings" w:hint="default"/>
+        <w:sz w:val="20"/>
+      </w:rPr>
+    </w:lvl>
+    <w:lvl w:ilvl="5" w:tentative="1">
+      <w:start w:val="1"/>
+      <w:numFmt w:val="bullet"/>
+      <w:lvlText w:val=""/>
+      <w:lvlJc w:val="left"/>
+      <w:pPr>
+        <w:tabs>
+          <w:tab w:val="num" w:pos="4320"/>
+        </w:tabs>
+        <w:ind w:left="4320" w:hanging="360"/>
+      </w:pPr>
+      <w:rPr>
+        <w:rFonts w:ascii="Wingdings" w:hAnsi="Wingdings" w:hint="default"/>
+        <w:sz w:val="20"/>
+      </w:rPr>
+    </w:lvl>
+    <w:lvl w:ilvl="6" w:tentative="1">
+      <w:start w:val="1"/>
+      <w:numFmt w:val="bullet"/>
+      <w:lvlText w:val=""/>
+      <w:lvlJc w:val="left"/>
+      <w:pPr>
+        <w:tabs>
+          <w:tab w:val="num" w:pos="5040"/>
+        </w:tabs>
+        <w:ind w:left="5040" w:hanging="360"/>
+      </w:pPr>
+      <w:rPr>
+        <w:rFonts w:ascii="Wingdings" w:hAnsi="Wingdings" w:hint="default"/>
+        <w:sz w:val="20"/>
+      </w:rPr>
+    </w:lvl>
+    <w:lvl w:ilvl="7" w:tentative="1">
+      <w:start w:val="1"/>
+      <w:numFmt w:val="bullet"/>
+      <w:lvlText w:val=""/>
+      <w:lvlJc w:val="left"/>
+      <w:pPr>
+        <w:tabs>
+          <w:tab w:val="num" w:pos="5760"/>
+        </w:tabs>
+        <w:ind w:left="5760" w:hanging="360"/>
+      </w:pPr>
+      <w:rPr>
+        <w:rFonts w:ascii="Wingdings" w:hAnsi="Wingdings" w:hint="default"/>
+        <w:sz w:val="20"/>
+      </w:rPr>
+    </w:lvl>
+    <w:lvl w:ilvl="8" w:tentative="1">
+      <w:start w:val="1"/>
+      <w:numFmt w:val="bullet"/>
+      <w:lvlText w:val=""/>
+      <w:lvlJc w:val="left"/>
+      <w:pPr>
+        <w:tabs>
+          <w:tab w:val="num" w:pos="6480"/>
+        </w:tabs>
+        <w:ind w:left="6480" w:hanging="360"/>
+      </w:pPr>
+      <w:rPr>
+        <w:rFonts w:ascii="Wingdings" w:hAnsi="Wingdings" w:hint="default"/>
+        <w:sz w:val="20"/>
+      </w:rPr>
+    </w:lvl>
+  </w:abstractNum>
+  <w:abstractNum w:abstractNumId="16" w15:restartNumberingAfterBreak="0">
+    <w:nsid w:val="7B386FD0"/>
+    <w:multiLevelType w:val="multilevel"/>
+    <w:tmpl w:val="4E1E2AD2"/>
+    <w:lvl w:ilvl="0">
+      <w:start w:val="1"/>
+      <w:numFmt w:val="decimal"/>
+      <w:lvlText w:val="%1."/>
+      <w:lvlJc w:val="left"/>
+      <w:pPr>
+        <w:ind w:left="720" w:hanging="360"/>
+      </w:pPr>
+      <w:rPr>
+        <w:rFonts w:hint="default"/>
+        <w:sz w:val="20"/>
+      </w:rPr>
+    </w:lvl>
+    <w:lvl w:ilvl="1">
+      <w:start w:val="1"/>
+      <w:numFmt w:val="decimal"/>
+      <w:lvlText w:val="%2."/>
+      <w:lvlJc w:val="left"/>
+      <w:pPr>
+        <w:ind w:left="1440" w:hanging="360"/>
+      </w:pPr>
+      <w:rPr>
+        <w:rFonts w:hint="default"/>
+        <w:b/>
+      </w:rPr>
+    </w:lvl>
+    <w:lvl w:ilvl="2" w:tentative="1">
+      <w:start w:val="1"/>
+      <w:numFmt w:val="bullet"/>
+      <w:lvlText w:val=""/>
+      <w:lvlJc w:val="left"/>
+      <w:pPr>
+        <w:tabs>
+          <w:tab w:val="num" w:pos="2160"/>
+        </w:tabs>
+        <w:ind w:left="2160" w:hanging="360"/>
+      </w:pPr>
+      <w:rPr>
+        <w:rFonts w:ascii="Wingdings" w:hAnsi="Wingdings" w:hint="default"/>
+        <w:sz w:val="20"/>
+      </w:rPr>
+    </w:lvl>
+    <w:lvl w:ilvl="3" w:tentative="1">
+      <w:start w:val="1"/>
+      <w:numFmt w:val="bullet"/>
+      <w:lvlText w:val=""/>
+      <w:lvlJc w:val="left"/>
+      <w:pPr>
+        <w:tabs>
+          <w:tab w:val="num" w:pos="2880"/>
+        </w:tabs>
+        <w:ind w:left="2880" w:hanging="360"/>
+      </w:pPr>
+      <w:rPr>
+        <w:rFonts w:ascii="Wingdings" w:hAnsi="Wingdings" w:hint="default"/>
+        <w:sz w:val="20"/>
+      </w:rPr>
+    </w:lvl>
+    <w:lvl w:ilvl="4" w:tentative="1">
+      <w:start w:val="1"/>
+      <w:numFmt w:val="bullet"/>
+      <w:lvlText w:val=""/>
+      <w:lvlJc w:val="left"/>
+      <w:pPr>
+        <w:tabs>
+          <w:tab w:val="num" w:pos="3600"/>
+        </w:tabs>
+        <w:ind w:left="3600" w:hanging="360"/>
+      </w:pPr>
+      <w:rPr>
+        <w:rFonts w:ascii="Wingdings" w:hAnsi="Wingdings" w:hint="default"/>
+        <w:sz w:val="20"/>
+      </w:rPr>
+    </w:lvl>
+    <w:lvl w:ilvl="5" w:tentative="1">
+      <w:start w:val="1"/>
+      <w:numFmt w:val="bullet"/>
+      <w:lvlText w:val=""/>
+      <w:lvlJc w:val="left"/>
+      <w:pPr>
+        <w:tabs>
+          <w:tab w:val="num" w:pos="4320"/>
+        </w:tabs>
+        <w:ind w:left="4320" w:hanging="360"/>
+      </w:pPr>
+      <w:rPr>
+        <w:rFonts w:ascii="Wingdings" w:hAnsi="Wingdings" w:hint="default"/>
+        <w:sz w:val="20"/>
+      </w:rPr>
+    </w:lvl>
+    <w:lvl w:ilvl="6" w:tentative="1">
+      <w:start w:val="1"/>
+      <w:numFmt w:val="bullet"/>
+      <w:lvlText w:val=""/>
+      <w:lvlJc w:val="left"/>
+      <w:pPr>
+        <w:tabs>
+          <w:tab w:val="num" w:pos="5040"/>
+        </w:tabs>
+        <w:ind w:left="5040" w:hanging="360"/>
+      </w:pPr>
+      <w:rPr>
+        <w:rFonts w:ascii="Wingdings" w:hAnsi="Wingdings" w:hint="default"/>
+        <w:sz w:val="20"/>
+      </w:rPr>
+    </w:lvl>
+    <w:lvl w:ilvl="7" w:tentative="1">
+      <w:start w:val="1"/>
+      <w:numFmt w:val="bullet"/>
+      <w:lvlText w:val=""/>
+      <w:lvlJc w:val="left"/>
+      <w:pPr>
+        <w:tabs>
+          <w:tab w:val="num" w:pos="5760"/>
+        </w:tabs>
+        <w:ind w:left="5760" w:hanging="360"/>
+      </w:pPr>
+      <w:rPr>
+        <w:rFonts w:ascii="Wingdings" w:hAnsi="Wingdings" w:hint="default"/>
+        <w:sz w:val="20"/>
+      </w:rPr>
+    </w:lvl>
+    <w:lvl w:ilvl="8" w:tentative="1">
+      <w:start w:val="1"/>
+      <w:numFmt w:val="bullet"/>
+      <w:lvlText w:val=""/>
+      <w:lvlJc w:val="left"/>
+      <w:pPr>
+        <w:tabs>
+          <w:tab w:val="num" w:pos="6480"/>
+        </w:tabs>
+        <w:ind w:left="6480" w:hanging="360"/>
+      </w:pPr>
+      <w:rPr>
+        <w:rFonts w:ascii="Wingdings" w:hAnsi="Wingdings" w:hint="default"/>
+        <w:sz w:val="20"/>
+      </w:rPr>
+    </w:lvl>
+  </w:abstractNum>
+  <w:abstractNum w:abstractNumId="17" w15:restartNumberingAfterBreak="0">
+    <w:nsid w:val="7F8E3D3B"/>
+    <w:multiLevelType w:val="multilevel"/>
+    <w:tmpl w:val="9F5ACDFC"/>
+    <w:lvl w:ilvl="0">
+      <w:start w:val="1"/>
+      <w:numFmt w:val="bullet"/>
+      <w:lvlText w:val=""/>
+      <w:lvlJc w:val="left"/>
+      <w:pPr>
+        <w:tabs>
+          <w:tab w:val="num" w:pos="720"/>
+        </w:tabs>
+        <w:ind w:left="720" w:hanging="360"/>
+      </w:pPr>
+      <w:rPr>
+        <w:rFonts w:ascii="Symbol" w:hAnsi="Symbol" w:hint="default"/>
+        <w:sz w:val="20"/>
+      </w:rPr>
+    </w:lvl>
+    <w:lvl w:ilvl="1">
       <w:start w:val="1"/>
       <w:numFmt w:val="bullet"/>
       <w:lvlText w:val="o"/>
@@ -4084,6 +4447,12 @@
   </w:num>
   <w:num w:numId="16" w16cid:durableId="1455369011">
     <w:abstractNumId w:val="6"/>
+  </w:num>
+  <w:num w:numId="17" w16cid:durableId="1834030430">
+    <w:abstractNumId w:val="17"/>
+  </w:num>
+  <w:num w:numId="18" w16cid:durableId="1341003576">
+    <w:abstractNumId w:val="16"/>
   </w:num>
 </w:numbering>
 </file>

</xml_diff>

<commit_message>
excalidraw for blur service and ad click prediction
</commit_message>
<xml_diff>
--- a/ml-system-design/use-cases/files/ML System Design People You May Know.docx
+++ b/ml-system-design/use-cases/files/ML System Design People You May Know.docx
@@ -293,6 +293,45 @@
     </w:p>
     <w:p>
       <w:r>
+        <w:drawing>
+          <wp:inline distT="0" distB="0" distL="0" distR="0" wp14:anchorId="253436B5" wp14:editId="185B2BB4">
+            <wp:extent cx="3616186" cy="786984"/>
+            <wp:effectExtent l="0" t="0" r="3810" b="635"/>
+            <wp:docPr id="547201179" name="Picture 1" descr="A black arrow pointing to a square&#10;&#10;Description automatically generated"/>
+            <wp:cNvGraphicFramePr>
+              <a:graphicFrameLocks xmlns:a="http://schemas.openxmlformats.org/drawingml/2006/main" noChangeAspect="1"/>
+            </wp:cNvGraphicFramePr>
+            <a:graphic xmlns:a="http://schemas.openxmlformats.org/drawingml/2006/main">
+              <a:graphicData uri="http://schemas.openxmlformats.org/drawingml/2006/picture">
+                <pic:pic xmlns:pic="http://schemas.openxmlformats.org/drawingml/2006/picture">
+                  <pic:nvPicPr>
+                    <pic:cNvPr id="547201179" name="Picture 1" descr="A black arrow pointing to a square&#10;&#10;Description automatically generated"/>
+                    <pic:cNvPicPr/>
+                  </pic:nvPicPr>
+                  <pic:blipFill>
+                    <a:blip r:embed="rId5"/>
+                    <a:stretch>
+                      <a:fillRect/>
+                    </a:stretch>
+                  </pic:blipFill>
+                  <pic:spPr>
+                    <a:xfrm>
+                      <a:off x="0" y="0"/>
+                      <a:ext cx="3644913" cy="793236"/>
+                    </a:xfrm>
+                    <a:prstGeom prst="rect">
+                      <a:avLst/>
+                    </a:prstGeom>
+                  </pic:spPr>
+                </pic:pic>
+              </a:graphicData>
+            </a:graphic>
+          </wp:inline>
+        </w:drawing>
+      </w:r>
+    </w:p>
+    <w:p>
+      <w:r>
         <w:t xml:space="preserve">This problem can be </w:t>
       </w:r>
       <w:r>
@@ -366,6 +405,57 @@
       </w:r>
     </w:p>
     <w:p>
+      <w:pPr>
+        <w:numPr>
+          <w:ilvl w:val="0"/>
+          <w:numId w:val="3"/>
+        </w:numPr>
+      </w:pPr>
+      <w:r>
+        <w:drawing>
+          <wp:inline distT="0" distB="0" distL="0" distR="0" wp14:anchorId="2B1134AB" wp14:editId="29BDCB3C">
+            <wp:extent cx="3575154" cy="1140153"/>
+            <wp:effectExtent l="0" t="0" r="0" b="3175"/>
+            <wp:docPr id="1743474965" name="Picture 1" descr="A black and white drawing of a sign&#10;&#10;Description automatically generated"/>
+            <wp:cNvGraphicFramePr>
+              <a:graphicFrameLocks xmlns:a="http://schemas.openxmlformats.org/drawingml/2006/main" noChangeAspect="1"/>
+            </wp:cNvGraphicFramePr>
+            <a:graphic xmlns:a="http://schemas.openxmlformats.org/drawingml/2006/main">
+              <a:graphicData uri="http://schemas.openxmlformats.org/drawingml/2006/picture">
+                <pic:pic xmlns:pic="http://schemas.openxmlformats.org/drawingml/2006/picture">
+                  <pic:nvPicPr>
+                    <pic:cNvPr id="1743474965" name="Picture 1" descr="A black and white drawing of a sign&#10;&#10;Description automatically generated"/>
+                    <pic:cNvPicPr/>
+                  </pic:nvPicPr>
+                  <pic:blipFill>
+                    <a:blip r:embed="rId6"/>
+                    <a:stretch>
+                      <a:fillRect/>
+                    </a:stretch>
+                  </pic:blipFill>
+                  <pic:spPr>
+                    <a:xfrm>
+                      <a:off x="0" y="0"/>
+                      <a:ext cx="3663766" cy="1168412"/>
+                    </a:xfrm>
+                    <a:prstGeom prst="rect">
+                      <a:avLst/>
+                    </a:prstGeom>
+                  </pic:spPr>
+                </pic:pic>
+              </a:graphicData>
+            </a:graphic>
+          </wp:inline>
+        </w:drawing>
+      </w:r>
+    </w:p>
+    <w:p>
+      <w:pPr>
+        <w:numPr>
+          <w:ilvl w:val="0"/>
+          <w:numId w:val="3"/>
+        </w:numPr>
+      </w:pPr>
       <w:r>
         <w:t xml:space="preserve">Additionally, we can use </w:t>
       </w:r>
@@ -386,6 +476,9 @@
       <w:proofErr w:type="gramEnd"/>
       <w:r>
         <w:t xml:space="preserve"> the network structure.</w:t>
+      </w:r>
+      <w:r>
+        <w:t xml:space="preserve"> This is what we can use here.</w:t>
       </w:r>
     </w:p>
     <w:p>
@@ -481,6 +574,7 @@
         </w:numPr>
       </w:pPr>
       <w:r>
+        <w:lastRenderedPageBreak/>
         <w:t>Messages or group memberships</w:t>
       </w:r>
     </w:p>
@@ -577,7 +671,6 @@
         </w:numPr>
       </w:pPr>
       <w:r>
-        <w:lastRenderedPageBreak/>
         <w:t>User Features:</w:t>
       </w:r>
     </w:p>
@@ -747,13 +840,8 @@
       </w:r>
       <w:proofErr w:type="gramEnd"/>
       <w:r>
-        <w:t xml:space="preserve">u user1, user2), interaction type, </w:t>
-      </w:r>
-      <w:proofErr w:type="spellStart"/>
-      <w:r>
-        <w:t>timestamp</w:t>
-      </w:r>
-      <w:proofErr w:type="spellEnd"/>
+        <w:t>u user1, user2), interaction type, timestamp</w:t>
+      </w:r>
     </w:p>
     <w:p>
       <w:pPr>
@@ -809,6 +897,7 @@
     </w:p>
     <w:p>
       <w:r>
+        <w:lastRenderedPageBreak/>
         <w:t xml:space="preserve">A simple </w:t>
       </w:r>
       <w:r>
@@ -912,7 +1001,6 @@
         </w:numPr>
       </w:pPr>
       <w:r>
-        <w:lastRenderedPageBreak/>
         <w:t>Doesn't utilize detailed user features beyond connections.</w:t>
       </w:r>
     </w:p>
@@ -935,7 +1023,7 @@
       <w:r>
         <w:t>Similar to other </w:t>
       </w:r>
-      <w:hyperlink r:id="rId5" w:tgtFrame="_blank" w:history="1">
+      <w:hyperlink r:id="rId7" w:tgtFrame="_blank" w:history="1">
         <w:r>
           <w:rPr>
             <w:rStyle w:val="Hyperlink"/>
@@ -950,15 +1038,13 @@
         <w:t>billion</w:t>
       </w:r>
       <w:r>
-        <w:t xml:space="preserve"> to 1 </w:t>
-      </w:r>
-      <w:proofErr w:type="gramStart"/>
-      <w:r>
-        <w:t>Thousand</w:t>
-      </w:r>
-      <w:proofErr w:type="gramEnd"/>
-      <w:r>
-        <w:t>), and the second stage ranks these candidates by connection probability, i.e. how likely it is that the two users are going to connect. The highest-ranked candidates are then displayed to the user, with one button for ‘connect’ and one button for ‘ignore’.</w:t>
+        <w:t xml:space="preserve"> to </w:t>
+      </w:r>
+      <w:r>
+        <w:t>few</w:t>
+      </w:r>
+      <w:r>
+        <w:t xml:space="preserve"> Thousand), and the second stage ranks these candidates by connection probability, i.e. how likely it is that the two users are going to connect. </w:t>
       </w:r>
     </w:p>
     <w:p>
@@ -996,7 +1082,7 @@
       <w:r>
         <w:t xml:space="preserve"> most intuitive heuristic for candidate selection is ‘friends-of-friends’ (FOF): consider all second-degree connections as possible PYMK candidates. It turns out that this heuristic is in fact extremely powerful: a 2010 public slide deck from </w:t>
       </w:r>
-      <w:hyperlink r:id="rId6" w:tgtFrame="_blank" w:history="1">
+      <w:hyperlink r:id="rId8" w:tgtFrame="_blank" w:history="1">
         <w:r>
           <w:rPr>
             <w:rStyle w:val="Hyperlink"/>
@@ -1007,7 +1093,7 @@
       <w:r>
         <w:t> explains that 92% of all new connections are from one of the (on average) 17K FOFs of a user. In other words, FOF candidate selection cuts down the PYMK candidate pool by 6 orders of magnitude (assuming the entire user population is in the Billions), while still retaining 92% recall. </w:t>
       </w:r>
-      <w:hyperlink r:id="rId7" w:tgtFrame="_blank" w:history="1">
+      <w:hyperlink r:id="rId9" w:tgtFrame="_blank" w:history="1">
         <w:r>
           <w:rPr>
             <w:rStyle w:val="Hyperlink"/>
@@ -1073,7 +1159,11 @@
         <w:t>binary classification model</w:t>
       </w:r>
       <w:r>
-        <w:t xml:space="preserve">, where the rank is simply the model score itself: the higher the score, the higher the probability of a connection. During offline model training, we can train the model to predict existing connections between users. Then, at inference time, we can score all PYMK candidates for a </w:t>
+        <w:t xml:space="preserve">, where the rank is simply the model score itself: the higher the score, the higher the probability of a connection. During offline model training, we </w:t>
+      </w:r>
+      <w:r>
+        <w:lastRenderedPageBreak/>
+        <w:t xml:space="preserve">can train the model to predict existing connections between users. Then, at inference time, we can score all PYMK candidates for a </w:t>
       </w:r>
       <w:proofErr w:type="gramStart"/>
       <w:r>
@@ -1085,8 +1175,126 @@
       </w:r>
     </w:p>
     <w:p>
+      <w:r>
+        <w:drawing>
+          <wp:inline distT="0" distB="0" distL="0" distR="0" wp14:anchorId="1BA0FBB5" wp14:editId="4DDFF65B">
+            <wp:extent cx="5943600" cy="1471295"/>
+            <wp:effectExtent l="0" t="0" r="0" b="1905"/>
+            <wp:docPr id="1070161413" name="Picture 1" descr="A close-up of a text&#10;&#10;Description automatically generated"/>
+            <wp:cNvGraphicFramePr>
+              <a:graphicFrameLocks xmlns:a="http://schemas.openxmlformats.org/drawingml/2006/main" noChangeAspect="1"/>
+            </wp:cNvGraphicFramePr>
+            <a:graphic xmlns:a="http://schemas.openxmlformats.org/drawingml/2006/main">
+              <a:graphicData uri="http://schemas.openxmlformats.org/drawingml/2006/picture">
+                <pic:pic xmlns:pic="http://schemas.openxmlformats.org/drawingml/2006/picture">
+                  <pic:nvPicPr>
+                    <pic:cNvPr id="1070161413" name="Picture 1" descr="A close-up of a text&#10;&#10;Description automatically generated"/>
+                    <pic:cNvPicPr/>
+                  </pic:nvPicPr>
+                  <pic:blipFill>
+                    <a:blip r:embed="rId10"/>
+                    <a:stretch>
+                      <a:fillRect/>
+                    </a:stretch>
+                  </pic:blipFill>
+                  <pic:spPr>
+                    <a:xfrm>
+                      <a:off x="0" y="0"/>
+                      <a:ext cx="5943600" cy="1471295"/>
+                    </a:xfrm>
+                    <a:prstGeom prst="rect">
+                      <a:avLst/>
+                    </a:prstGeom>
+                  </pic:spPr>
+                </pic:pic>
+              </a:graphicData>
+            </a:graphic>
+          </wp:inline>
+        </w:drawing>
+      </w:r>
+    </w:p>
+    <w:p>
+      <w:r>
+        <w:drawing>
+          <wp:inline distT="0" distB="0" distL="0" distR="0" wp14:anchorId="4B42490F" wp14:editId="0E499513">
+            <wp:extent cx="5943600" cy="4088765"/>
+            <wp:effectExtent l="0" t="0" r="0" b="635"/>
+            <wp:docPr id="430691830" name="Picture 1" descr="A white paper with black text&#10;&#10;Description automatically generated"/>
+            <wp:cNvGraphicFramePr>
+              <a:graphicFrameLocks xmlns:a="http://schemas.openxmlformats.org/drawingml/2006/main" noChangeAspect="1"/>
+            </wp:cNvGraphicFramePr>
+            <a:graphic xmlns:a="http://schemas.openxmlformats.org/drawingml/2006/main">
+              <a:graphicData uri="http://schemas.openxmlformats.org/drawingml/2006/picture">
+                <pic:pic xmlns:pic="http://schemas.openxmlformats.org/drawingml/2006/picture">
+                  <pic:nvPicPr>
+                    <pic:cNvPr id="430691830" name="Picture 1" descr="A white paper with black text&#10;&#10;Description automatically generated"/>
+                    <pic:cNvPicPr/>
+                  </pic:nvPicPr>
+                  <pic:blipFill>
+                    <a:blip r:embed="rId11"/>
+                    <a:stretch>
+                      <a:fillRect/>
+                    </a:stretch>
+                  </pic:blipFill>
+                  <pic:spPr>
+                    <a:xfrm>
+                      <a:off x="0" y="0"/>
+                      <a:ext cx="5943600" cy="4088765"/>
+                    </a:xfrm>
+                    <a:prstGeom prst="rect">
+                      <a:avLst/>
+                    </a:prstGeom>
+                  </pic:spPr>
+                </pic:pic>
+              </a:graphicData>
+            </a:graphic>
+          </wp:inline>
+        </w:drawing>
+      </w:r>
+    </w:p>
+    <w:p>
+      <w:r>
+        <w:drawing>
+          <wp:inline distT="0" distB="0" distL="0" distR="0" wp14:anchorId="73686DD1" wp14:editId="08EEDE56">
+            <wp:extent cx="5943600" cy="1619885"/>
+            <wp:effectExtent l="0" t="0" r="0" b="5715"/>
+            <wp:docPr id="2033895657" name="Picture 1" descr="A screenshot of a computer&#10;&#10;Description automatically generated"/>
+            <wp:cNvGraphicFramePr>
+              <a:graphicFrameLocks xmlns:a="http://schemas.openxmlformats.org/drawingml/2006/main" noChangeAspect="1"/>
+            </wp:cNvGraphicFramePr>
+            <a:graphic xmlns:a="http://schemas.openxmlformats.org/drawingml/2006/main">
+              <a:graphicData uri="http://schemas.openxmlformats.org/drawingml/2006/picture">
+                <pic:pic xmlns:pic="http://schemas.openxmlformats.org/drawingml/2006/picture">
+                  <pic:nvPicPr>
+                    <pic:cNvPr id="2033895657" name="Picture 1" descr="A screenshot of a computer&#10;&#10;Description automatically generated"/>
+                    <pic:cNvPicPr/>
+                  </pic:nvPicPr>
+                  <pic:blipFill>
+                    <a:blip r:embed="rId12"/>
+                    <a:stretch>
+                      <a:fillRect/>
+                    </a:stretch>
+                  </pic:blipFill>
+                  <pic:spPr>
+                    <a:xfrm>
+                      <a:off x="0" y="0"/>
+                      <a:ext cx="5943600" cy="1619885"/>
+                    </a:xfrm>
+                    <a:prstGeom prst="rect">
+                      <a:avLst/>
+                    </a:prstGeom>
+                  </pic:spPr>
+                </pic:pic>
+              </a:graphicData>
+            </a:graphic>
+          </wp:inline>
+        </w:drawing>
+      </w:r>
+    </w:p>
+    <w:p>
       <w:proofErr w:type="gramStart"/>
       <w:r>
+        <w:lastRenderedPageBreak/>
         <w:t>In order to</w:t>
       </w:r>
       <w:proofErr w:type="gramEnd"/>
@@ -1135,7 +1343,6 @@
         </w:numPr>
       </w:pPr>
       <w:r>
-        <w:lastRenderedPageBreak/>
         <w:t>the existence of any common interests, groups, skills, or hobbies,</w:t>
       </w:r>
     </w:p>
@@ -1360,6 +1567,7 @@
           <w:b/>
           <w:bCs/>
         </w:rPr>
+        <w:lastRenderedPageBreak/>
         <w:t>Connection Acceptance Rate:</w:t>
       </w:r>
       <w:r>
@@ -1409,13 +1617,8 @@
           <w:numId w:val="12"/>
         </w:numPr>
       </w:pPr>
-      <w:proofErr w:type="gramStart"/>
-      <w:r>
-        <w:t>  Connection</w:t>
-      </w:r>
-      <w:proofErr w:type="gramEnd"/>
-      <w:r>
-        <w:t xml:space="preserve"> Add Rate: Ratio of user clicks on PYMK suggestions to total PYMK shown. </w:t>
+      <w:r>
+        <w:t xml:space="preserve">Connection Add Rate: Ratio of user clicks on PYMK suggestions to total PYMK shown. </w:t>
       </w:r>
     </w:p>
     <w:p>
@@ -1425,14 +1628,8 @@
           <w:numId w:val="12"/>
         </w:numPr>
       </w:pPr>
-      <w:proofErr w:type="gramStart"/>
-      <w:r>
-        <w:lastRenderedPageBreak/>
-        <w:t>  Successful</w:t>
-      </w:r>
-      <w:proofErr w:type="gramEnd"/>
-      <w:r>
-        <w:t xml:space="preserve"> Session Rate: Time spent browsing PYMK suggestions to find connections. </w:t>
+      <w:r>
+        <w:t xml:space="preserve">Successful Session Rate: Time spent browsing PYMK suggestions to find connections. </w:t>
       </w:r>
     </w:p>
     <w:p>
@@ -1442,13 +1639,8 @@
           <w:numId w:val="12"/>
         </w:numPr>
       </w:pPr>
-      <w:proofErr w:type="gramStart"/>
-      <w:r>
-        <w:t>  Counter</w:t>
-      </w:r>
-      <w:proofErr w:type="gramEnd"/>
-      <w:r>
-        <w:t xml:space="preserve"> Metrics: Track negative user feedback on PYMK suggestions (e.g., hiding profiles, reporting inappropriate content).</w:t>
+      <w:r>
+        <w:t>Counter Metrics: Track negative user feedback on PYMK suggestions (e.g., hiding profiles, reporting inappropriate content).</w:t>
       </w:r>
     </w:p>
     <w:p>
@@ -1690,6 +1882,7 @@
           <w:b/>
           <w:bCs/>
         </w:rPr>
+        <w:lastRenderedPageBreak/>
         <w:t>Logging and Error Tracking:</w:t>
       </w:r>
       <w:r>
@@ -5060,6 +5253,7 @@
   <w:style w:type="character" w:default="1" w:styleId="DefaultParagraphFont">
     <w:name w:val="Default Paragraph Font"/>
     <w:uiPriority w:val="1"/>
+    <w:semiHidden/>
     <w:unhideWhenUsed/>
   </w:style>
   <w:style w:type="table" w:default="1" w:styleId="TableNormal">

</xml_diff>